<commit_message>
add tamil font support, fixed bugs add satha anna
</commit_message>
<xml_diff>
--- a/media/bts/BTS_online_enrolment_template.docx
+++ b/media/bts/BTS_online_enrolment_template.docx
@@ -565,33 +565,7 @@
               </w:rPr>
               <w:t xml:space="preserve">{{ </w:t>
             </w:r>
-            <w:bookmarkStart w:id="0" w:name="_GoBack"/>
             <w:proofErr w:type="spellStart"/>
-            <w:r>
-              <w:rPr>
-                <w:color w:val="000000"/>
-                <w:sz w:val="32"/>
-                <w:szCs w:val="34"/>
-              </w:rPr>
-              <w:t>enrolment</w:t>
-            </w:r>
-            <w:r>
-              <w:rPr>
-                <w:color w:val="000000"/>
-                <w:sz w:val="32"/>
-                <w:szCs w:val="34"/>
-              </w:rPr>
-              <w:t>_</w:t>
-            </w:r>
-            <w:r>
-              <w:rPr>
-                <w:color w:val="000000"/>
-                <w:sz w:val="32"/>
-                <w:szCs w:val="34"/>
-              </w:rPr>
-              <w:t>year</w:t>
-            </w:r>
-            <w:proofErr w:type="spellEnd"/>
             <w:r>
               <w:rPr>
                 <w:b/>
@@ -600,9 +574,8 @@
                 <w:sz w:val="32"/>
                 <w:szCs w:val="34"/>
               </w:rPr>
-              <w:t xml:space="preserve"> </w:t>
-            </w:r>
-            <w:bookmarkEnd w:id="0"/>
+              <w:t>enrolment</w:t>
+            </w:r>
             <w:r>
               <w:rPr>
                 <w:b/>
@@ -611,7 +584,28 @@
                 <w:sz w:val="32"/>
                 <w:szCs w:val="34"/>
               </w:rPr>
-              <w:t>}}</w:t>
+              <w:t>_</w:t>
+            </w:r>
+            <w:r>
+              <w:rPr>
+                <w:b/>
+                <w:bCs/>
+                <w:color w:val="000000"/>
+                <w:sz w:val="32"/>
+                <w:szCs w:val="34"/>
+              </w:rPr>
+              <w:t>year</w:t>
+            </w:r>
+            <w:proofErr w:type="spellEnd"/>
+            <w:r>
+              <w:rPr>
+                <w:b/>
+                <w:bCs/>
+                <w:color w:val="000000"/>
+                <w:sz w:val="32"/>
+                <w:szCs w:val="34"/>
+              </w:rPr>
+              <w:t xml:space="preserve"> }}</w:t>
             </w:r>
           </w:p>
           <w:p>
@@ -724,41 +718,17 @@
           </w:tcPr>
           <w:p>
             <w:pPr>
-              <w:spacing w:before="60" w:after="60"/>
-              <w:rPr>
-                <w:b/>
-                <w:bCs/>
-                <w:i/>
-                <w:iCs/>
-              </w:rPr>
-            </w:pPr>
-            <w:r>
-              <w:rPr>
-                <w:b/>
-                <w:bCs/>
-                <w:i/>
-                <w:iCs/>
-              </w:rPr>
+              <w:pStyle w:val="Filleddata"/>
+            </w:pPr>
+            <w:r>
               <w:t xml:space="preserve">{{ </w:t>
             </w:r>
             <w:proofErr w:type="spellStart"/>
             <w:r>
-              <w:rPr>
-                <w:b/>
-                <w:bCs/>
-                <w:i/>
-                <w:iCs/>
-              </w:rPr>
               <w:t>student_surname_eng</w:t>
             </w:r>
             <w:proofErr w:type="spellEnd"/>
             <w:r>
-              <w:rPr>
-                <w:b/>
-                <w:bCs/>
-                <w:i/>
-                <w:iCs/>
-              </w:rPr>
               <w:t xml:space="preserve"> }}</w:t>
             </w:r>
           </w:p>
@@ -787,40 +757,32 @@
           </w:tcPr>
           <w:p>
             <w:pPr>
-              <w:spacing w:before="60" w:after="60"/>
-              <w:rPr>
-                <w:b/>
-                <w:bCs/>
-                <w:i/>
-                <w:iCs/>
-              </w:rPr>
-            </w:pPr>
-            <w:r>
-              <w:rPr>
-                <w:b/>
-                <w:bCs/>
-                <w:i/>
-                <w:iCs/>
+              <w:pStyle w:val="Filleddata"/>
+              <w:rPr>
+                <w:sz w:val="20"/>
+                <w:szCs w:val="20"/>
+              </w:rPr>
+            </w:pPr>
+            <w:r>
+              <w:rPr>
+                <w:sz w:val="20"/>
+                <w:szCs w:val="20"/>
               </w:rPr>
               <w:t xml:space="preserve">{{ </w:t>
             </w:r>
             <w:proofErr w:type="spellStart"/>
             <w:r>
               <w:rPr>
-                <w:b/>
-                <w:bCs/>
-                <w:i/>
-                <w:iCs/>
+                <w:sz w:val="20"/>
+                <w:szCs w:val="20"/>
               </w:rPr>
               <w:t>student_surname_tamil</w:t>
             </w:r>
             <w:proofErr w:type="spellEnd"/>
             <w:r>
               <w:rPr>
-                <w:b/>
-                <w:bCs/>
-                <w:i/>
-                <w:iCs/>
+                <w:sz w:val="20"/>
+                <w:szCs w:val="20"/>
               </w:rPr>
               <w:t xml:space="preserve"> }}</w:t>
             </w:r>
@@ -877,6 +839,7 @@
             <w:pPr>
               <w:spacing w:before="60" w:after="60"/>
             </w:pPr>
+            <w:bookmarkStart w:id="0" w:name="_GoBack" w:colFirst="1" w:colLast="1"/>
             <w:r>
               <w:t>Given Name (in Tamil)</w:t>
             </w:r>
@@ -890,24 +853,45 @@
           <w:p>
             <w:pPr>
               <w:pStyle w:val="Filleddata"/>
-            </w:pPr>
-            <w:r>
+              <w:rPr>
+                <w:sz w:val="20"/>
+                <w:szCs w:val="20"/>
+              </w:rPr>
+            </w:pPr>
+            <w:r>
+              <w:rPr>
+                <w:sz w:val="20"/>
+                <w:szCs w:val="20"/>
+              </w:rPr>
               <w:t xml:space="preserve">{{ </w:t>
             </w:r>
             <w:proofErr w:type="spellStart"/>
             <w:r>
+              <w:rPr>
+                <w:sz w:val="20"/>
+                <w:szCs w:val="20"/>
+              </w:rPr>
               <w:t>student_gi</w:t>
             </w:r>
             <w:r>
+              <w:rPr>
+                <w:sz w:val="20"/>
+                <w:szCs w:val="20"/>
+              </w:rPr>
               <w:t>venname_tamil</w:t>
             </w:r>
             <w:proofErr w:type="spellEnd"/>
             <w:r>
+              <w:rPr>
+                <w:sz w:val="20"/>
+                <w:szCs w:val="20"/>
+              </w:rPr>
               <w:t xml:space="preserve"> }}</w:t>
             </w:r>
           </w:p>
         </w:tc>
       </w:tr>
+      <w:bookmarkEnd w:id="0"/>
       <w:tr>
         <w:tc>
           <w:tcPr>
@@ -3916,7 +3900,7 @@
   <w:abstractNum w:abstractNumId="0">
     <w:nsid w:val="FFFFFF1D"/>
     <w:multiLevelType w:val="multilevel"/>
-    <w:tmpl w:val="71CADA04"/>
+    <w:tmpl w:val="68DE8442"/>
     <w:lvl w:ilvl="0">
       <w:start w:val="1"/>
       <w:numFmt w:val="bullet"/>
@@ -9302,15 +9286,14 @@
     <w:name w:val="Filled_data"/>
     <w:basedOn w:val="Normal"/>
     <w:uiPriority w:val="99"/>
-    <w:rsid w:val="00D5764B"/>
+    <w:rsid w:val="00D054B2"/>
     <w:pPr>
       <w:spacing w:before="60" w:after="60" w:line="250" w:lineRule="exact"/>
     </w:pPr>
     <w:rPr>
-      <w:b/>
-      <w:bCs/>
-      <w:i/>
-      <w:iCs/>
+      <w:rFonts w:ascii="Calibri" w:hAnsi="Calibri"/>
+      <w:sz w:val="24"/>
+      <w:szCs w:val="24"/>
     </w:rPr>
   </w:style>
 </w:styles>
@@ -9494,11 +9477,13 @@
     <w:rsid w:val="009C4E92"/>
     <w:rsid w:val="00AA6D24"/>
     <w:rsid w:val="00B00A48"/>
+    <w:rsid w:val="00B0106E"/>
     <w:rsid w:val="00B2487A"/>
     <w:rsid w:val="00B26915"/>
     <w:rsid w:val="00BD1375"/>
     <w:rsid w:val="00C157A3"/>
     <w:rsid w:val="00C9379D"/>
+    <w:rsid w:val="00E35C93"/>
     <w:rsid w:val="00ED2EAB"/>
     <w:rsid w:val="00F328D3"/>
     <w:rsid w:val="00F474DB"/>
@@ -10691,7 +10676,7 @@
 </file>
 
 <file path=customXml/itemProps1.xml><?xml version="1.0" encoding="utf-8"?>
-<ds:datastoreItem xmlns:ds="http://schemas.openxmlformats.org/officeDocument/2006/customXml" ds:itemID="{EBD1C315-C301-6E42-86DA-7EBFA85E60B9}">
+<ds:datastoreItem xmlns:ds="http://schemas.openxmlformats.org/officeDocument/2006/customXml" ds:itemID="{F654338D-CC86-A547-9DB1-40CF3BAC3E6E}">
   <ds:schemaRefs>
     <ds:schemaRef ds:uri="http://schemas.openxmlformats.org/officeDocument/2006/bibliography"/>
   </ds:schemaRefs>

</xml_diff>